<commit_message>
Actualizacion Formato Daily Scrum
</commit_message>
<xml_diff>
--- a/Formato_Daily_Scrum_Woman_Consulting_Group.docx
+++ b/Formato_Daily_Scrum_Woman_Consulting_Group.docx
@@ -41,6 +41,7 @@
     </w:p>
     <w:tbl>
       <w:tblPr>
+        <w:tblStyle w:val="Tablaconcuadrcula5oscura-nfasis3"/>
         <w:tblW w:w="0" w:type="auto"/>
         <w:tblLook w:val="04A0" w:firstRow="1" w:lastRow="0" w:firstColumn="1" w:lastColumn="0" w:noHBand="0" w:noVBand="1"/>
       </w:tblPr>
@@ -51,8 +52,12 @@
         <w:gridCol w:w="2160"/>
       </w:tblGrid>
       <w:tr>
+        <w:trPr>
+          <w:cnfStyle w:val="100000000000" w:firstRow="1" w:lastRow="0" w:firstColumn="0" w:lastColumn="0" w:oddVBand="0" w:evenVBand="0" w:oddHBand="0" w:evenHBand="0" w:firstRowFirstColumn="0" w:firstRowLastColumn="0" w:lastRowFirstColumn="0" w:lastRowLastColumn="0"/>
+        </w:trPr>
         <w:tc>
           <w:tcPr>
+            <w:cnfStyle w:val="001000000000" w:firstRow="0" w:lastRow="0" w:firstColumn="1" w:lastColumn="0" w:oddVBand="0" w:evenVBand="0" w:oddHBand="0" w:evenHBand="0" w:firstRowFirstColumn="0" w:firstRowLastColumn="0" w:lastRowFirstColumn="0" w:lastRowLastColumn="0"/>
             <w:tcW w:w="2160" w:type="dxa"/>
           </w:tcPr>
           <w:p>
@@ -66,6 +71,9 @@
             <w:tcW w:w="2160" w:type="dxa"/>
           </w:tcPr>
           <w:p>
+            <w:pPr>
+              <w:cnfStyle w:val="100000000000" w:firstRow="1" w:lastRow="0" w:firstColumn="0" w:lastColumn="0" w:oddVBand="0" w:evenVBand="0" w:oddHBand="0" w:evenHBand="0" w:firstRowFirstColumn="0" w:firstRowLastColumn="0" w:lastRowFirstColumn="0" w:lastRowLastColumn="0"/>
+            </w:pPr>
             <w:r>
               <w:t>¿Qué hice ayer?</w:t>
             </w:r>
@@ -77,6 +85,7 @@
           </w:tcPr>
           <w:p>
             <w:pPr>
+              <w:cnfStyle w:val="100000000000" w:firstRow="1" w:lastRow="0" w:firstColumn="0" w:lastColumn="0" w:oddVBand="0" w:evenVBand="0" w:oddHBand="0" w:evenHBand="0" w:firstRowFirstColumn="0" w:firstRowLastColumn="0" w:lastRowFirstColumn="0" w:lastRowLastColumn="0"/>
               <w:rPr>
                 <w:lang w:val="es-CO"/>
               </w:rPr>
@@ -94,6 +103,9 @@
             <w:tcW w:w="2160" w:type="dxa"/>
           </w:tcPr>
           <w:p>
+            <w:pPr>
+              <w:cnfStyle w:val="100000000000" w:firstRow="1" w:lastRow="0" w:firstColumn="0" w:lastColumn="0" w:oddVBand="0" w:evenVBand="0" w:oddHBand="0" w:evenHBand="0" w:firstRowFirstColumn="0" w:firstRowLastColumn="0" w:lastRowFirstColumn="0" w:lastRowLastColumn="0"/>
+            </w:pPr>
             <w:r>
               <w:t>¿Tengo bloqueos o dificultades?</w:t>
             </w:r>
@@ -101,8 +113,12 @@
         </w:tc>
       </w:tr>
       <w:tr>
+        <w:trPr>
+          <w:cnfStyle w:val="000000100000" w:firstRow="0" w:lastRow="0" w:firstColumn="0" w:lastColumn="0" w:oddVBand="0" w:evenVBand="0" w:oddHBand="1" w:evenHBand="0" w:firstRowFirstColumn="0" w:firstRowLastColumn="0" w:lastRowFirstColumn="0" w:lastRowLastColumn="0"/>
+        </w:trPr>
         <w:tc>
           <w:tcPr>
+            <w:cnfStyle w:val="001000000000" w:firstRow="0" w:lastRow="0" w:firstColumn="1" w:lastColumn="0" w:oddVBand="0" w:evenVBand="0" w:oddHBand="0" w:evenHBand="0" w:firstRowFirstColumn="0" w:firstRowLastColumn="0" w:lastRowFirstColumn="0" w:lastRowLastColumn="0"/>
             <w:tcW w:w="2160" w:type="dxa"/>
           </w:tcPr>
           <w:p/>
@@ -111,10 +127,37 @@
           <w:tcPr>
             <w:tcW w:w="2160" w:type="dxa"/>
           </w:tcPr>
-          <w:p/>
+          <w:p>
+            <w:pPr>
+              <w:cnfStyle w:val="000000100000" w:firstRow="0" w:lastRow="0" w:firstColumn="0" w:lastColumn="0" w:oddVBand="0" w:evenVBand="0" w:oddHBand="1" w:evenHBand="0" w:firstRowFirstColumn="0" w:firstRowLastColumn="0" w:lastRowFirstColumn="0" w:lastRowLastColumn="0"/>
+            </w:pPr>
+          </w:p>
         </w:tc>
         <w:tc>
           <w:tcPr>
+            <w:tcW w:w="2160" w:type="dxa"/>
+          </w:tcPr>
+          <w:p>
+            <w:pPr>
+              <w:cnfStyle w:val="000000100000" w:firstRow="0" w:lastRow="0" w:firstColumn="0" w:lastColumn="0" w:oddVBand="0" w:evenVBand="0" w:oddHBand="1" w:evenHBand="0" w:firstRowFirstColumn="0" w:firstRowLastColumn="0" w:lastRowFirstColumn="0" w:lastRowLastColumn="0"/>
+            </w:pPr>
+          </w:p>
+        </w:tc>
+        <w:tc>
+          <w:tcPr>
+            <w:tcW w:w="2160" w:type="dxa"/>
+          </w:tcPr>
+          <w:p>
+            <w:pPr>
+              <w:cnfStyle w:val="000000100000" w:firstRow="0" w:lastRow="0" w:firstColumn="0" w:lastColumn="0" w:oddVBand="0" w:evenVBand="0" w:oddHBand="1" w:evenHBand="0" w:firstRowFirstColumn="0" w:firstRowLastColumn="0" w:lastRowFirstColumn="0" w:lastRowLastColumn="0"/>
+            </w:pPr>
+          </w:p>
+        </w:tc>
+      </w:tr>
+      <w:tr>
+        <w:tc>
+          <w:tcPr>
+            <w:cnfStyle w:val="001000000000" w:firstRow="0" w:lastRow="0" w:firstColumn="1" w:lastColumn="0" w:oddVBand="0" w:evenVBand="0" w:oddHBand="0" w:evenHBand="0" w:firstRowFirstColumn="0" w:firstRowLastColumn="0" w:lastRowFirstColumn="0" w:lastRowLastColumn="0"/>
             <w:tcW w:w="2160" w:type="dxa"/>
           </w:tcPr>
           <w:p/>
@@ -123,12 +166,40 @@
           <w:tcPr>
             <w:tcW w:w="2160" w:type="dxa"/>
           </w:tcPr>
-          <w:p/>
+          <w:p>
+            <w:pPr>
+              <w:cnfStyle w:val="000000000000" w:firstRow="0" w:lastRow="0" w:firstColumn="0" w:lastColumn="0" w:oddVBand="0" w:evenVBand="0" w:oddHBand="0" w:evenHBand="0" w:firstRowFirstColumn="0" w:firstRowLastColumn="0" w:lastRowFirstColumn="0" w:lastRowLastColumn="0"/>
+            </w:pPr>
+          </w:p>
+        </w:tc>
+        <w:tc>
+          <w:tcPr>
+            <w:tcW w:w="2160" w:type="dxa"/>
+          </w:tcPr>
+          <w:p>
+            <w:pPr>
+              <w:cnfStyle w:val="000000000000" w:firstRow="0" w:lastRow="0" w:firstColumn="0" w:lastColumn="0" w:oddVBand="0" w:evenVBand="0" w:oddHBand="0" w:evenHBand="0" w:firstRowFirstColumn="0" w:firstRowLastColumn="0" w:lastRowFirstColumn="0" w:lastRowLastColumn="0"/>
+            </w:pPr>
+          </w:p>
+        </w:tc>
+        <w:tc>
+          <w:tcPr>
+            <w:tcW w:w="2160" w:type="dxa"/>
+          </w:tcPr>
+          <w:p>
+            <w:pPr>
+              <w:cnfStyle w:val="000000000000" w:firstRow="0" w:lastRow="0" w:firstColumn="0" w:lastColumn="0" w:oddVBand="0" w:evenVBand="0" w:oddHBand="0" w:evenHBand="0" w:firstRowFirstColumn="0" w:firstRowLastColumn="0" w:lastRowFirstColumn="0" w:lastRowLastColumn="0"/>
+            </w:pPr>
+          </w:p>
         </w:tc>
       </w:tr>
       <w:tr>
+        <w:trPr>
+          <w:cnfStyle w:val="000000100000" w:firstRow="0" w:lastRow="0" w:firstColumn="0" w:lastColumn="0" w:oddVBand="0" w:evenVBand="0" w:oddHBand="1" w:evenHBand="0" w:firstRowFirstColumn="0" w:firstRowLastColumn="0" w:lastRowFirstColumn="0" w:lastRowLastColumn="0"/>
+        </w:trPr>
         <w:tc>
           <w:tcPr>
+            <w:cnfStyle w:val="001000000000" w:firstRow="0" w:lastRow="0" w:firstColumn="1" w:lastColumn="0" w:oddVBand="0" w:evenVBand="0" w:oddHBand="0" w:evenHBand="0" w:firstRowFirstColumn="0" w:firstRowLastColumn="0" w:lastRowFirstColumn="0" w:lastRowLastColumn="0"/>
             <w:tcW w:w="2160" w:type="dxa"/>
           </w:tcPr>
           <w:p/>
@@ -137,10 +208,37 @@
           <w:tcPr>
             <w:tcW w:w="2160" w:type="dxa"/>
           </w:tcPr>
-          <w:p/>
+          <w:p>
+            <w:pPr>
+              <w:cnfStyle w:val="000000100000" w:firstRow="0" w:lastRow="0" w:firstColumn="0" w:lastColumn="0" w:oddVBand="0" w:evenVBand="0" w:oddHBand="1" w:evenHBand="0" w:firstRowFirstColumn="0" w:firstRowLastColumn="0" w:lastRowFirstColumn="0" w:lastRowLastColumn="0"/>
+            </w:pPr>
+          </w:p>
         </w:tc>
         <w:tc>
           <w:tcPr>
+            <w:tcW w:w="2160" w:type="dxa"/>
+          </w:tcPr>
+          <w:p>
+            <w:pPr>
+              <w:cnfStyle w:val="000000100000" w:firstRow="0" w:lastRow="0" w:firstColumn="0" w:lastColumn="0" w:oddVBand="0" w:evenVBand="0" w:oddHBand="1" w:evenHBand="0" w:firstRowFirstColumn="0" w:firstRowLastColumn="0" w:lastRowFirstColumn="0" w:lastRowLastColumn="0"/>
+            </w:pPr>
+          </w:p>
+        </w:tc>
+        <w:tc>
+          <w:tcPr>
+            <w:tcW w:w="2160" w:type="dxa"/>
+          </w:tcPr>
+          <w:p>
+            <w:pPr>
+              <w:cnfStyle w:val="000000100000" w:firstRow="0" w:lastRow="0" w:firstColumn="0" w:lastColumn="0" w:oddVBand="0" w:evenVBand="0" w:oddHBand="1" w:evenHBand="0" w:firstRowFirstColumn="0" w:firstRowLastColumn="0" w:lastRowFirstColumn="0" w:lastRowLastColumn="0"/>
+            </w:pPr>
+          </w:p>
+        </w:tc>
+      </w:tr>
+      <w:tr>
+        <w:tc>
+          <w:tcPr>
+            <w:cnfStyle w:val="001000000000" w:firstRow="0" w:lastRow="0" w:firstColumn="1" w:lastColumn="0" w:oddVBand="0" w:evenVBand="0" w:oddHBand="0" w:evenHBand="0" w:firstRowFirstColumn="0" w:firstRowLastColumn="0" w:lastRowFirstColumn="0" w:lastRowLastColumn="0"/>
             <w:tcW w:w="2160" w:type="dxa"/>
           </w:tcPr>
           <w:p/>
@@ -149,12 +247,40 @@
           <w:tcPr>
             <w:tcW w:w="2160" w:type="dxa"/>
           </w:tcPr>
-          <w:p/>
+          <w:p>
+            <w:pPr>
+              <w:cnfStyle w:val="000000000000" w:firstRow="0" w:lastRow="0" w:firstColumn="0" w:lastColumn="0" w:oddVBand="0" w:evenVBand="0" w:oddHBand="0" w:evenHBand="0" w:firstRowFirstColumn="0" w:firstRowLastColumn="0" w:lastRowFirstColumn="0" w:lastRowLastColumn="0"/>
+            </w:pPr>
+          </w:p>
+        </w:tc>
+        <w:tc>
+          <w:tcPr>
+            <w:tcW w:w="2160" w:type="dxa"/>
+          </w:tcPr>
+          <w:p>
+            <w:pPr>
+              <w:cnfStyle w:val="000000000000" w:firstRow="0" w:lastRow="0" w:firstColumn="0" w:lastColumn="0" w:oddVBand="0" w:evenVBand="0" w:oddHBand="0" w:evenHBand="0" w:firstRowFirstColumn="0" w:firstRowLastColumn="0" w:lastRowFirstColumn="0" w:lastRowLastColumn="0"/>
+            </w:pPr>
+          </w:p>
+        </w:tc>
+        <w:tc>
+          <w:tcPr>
+            <w:tcW w:w="2160" w:type="dxa"/>
+          </w:tcPr>
+          <w:p>
+            <w:pPr>
+              <w:cnfStyle w:val="000000000000" w:firstRow="0" w:lastRow="0" w:firstColumn="0" w:lastColumn="0" w:oddVBand="0" w:evenVBand="0" w:oddHBand="0" w:evenHBand="0" w:firstRowFirstColumn="0" w:firstRowLastColumn="0" w:lastRowFirstColumn="0" w:lastRowLastColumn="0"/>
+            </w:pPr>
+          </w:p>
         </w:tc>
       </w:tr>
       <w:tr>
+        <w:trPr>
+          <w:cnfStyle w:val="000000100000" w:firstRow="0" w:lastRow="0" w:firstColumn="0" w:lastColumn="0" w:oddVBand="0" w:evenVBand="0" w:oddHBand="1" w:evenHBand="0" w:firstRowFirstColumn="0" w:firstRowLastColumn="0" w:lastRowFirstColumn="0" w:lastRowLastColumn="0"/>
+        </w:trPr>
         <w:tc>
           <w:tcPr>
+            <w:cnfStyle w:val="001000000000" w:firstRow="0" w:lastRow="0" w:firstColumn="1" w:lastColumn="0" w:oddVBand="0" w:evenVBand="0" w:oddHBand="0" w:evenHBand="0" w:firstRowFirstColumn="0" w:firstRowLastColumn="0" w:lastRowFirstColumn="0" w:lastRowLastColumn="0"/>
             <w:tcW w:w="2160" w:type="dxa"/>
           </w:tcPr>
           <w:p/>
@@ -163,10 +289,37 @@
           <w:tcPr>
             <w:tcW w:w="2160" w:type="dxa"/>
           </w:tcPr>
-          <w:p/>
+          <w:p>
+            <w:pPr>
+              <w:cnfStyle w:val="000000100000" w:firstRow="0" w:lastRow="0" w:firstColumn="0" w:lastColumn="0" w:oddVBand="0" w:evenVBand="0" w:oddHBand="1" w:evenHBand="0" w:firstRowFirstColumn="0" w:firstRowLastColumn="0" w:lastRowFirstColumn="0" w:lastRowLastColumn="0"/>
+            </w:pPr>
+          </w:p>
         </w:tc>
         <w:tc>
           <w:tcPr>
+            <w:tcW w:w="2160" w:type="dxa"/>
+          </w:tcPr>
+          <w:p>
+            <w:pPr>
+              <w:cnfStyle w:val="000000100000" w:firstRow="0" w:lastRow="0" w:firstColumn="0" w:lastColumn="0" w:oddVBand="0" w:evenVBand="0" w:oddHBand="1" w:evenHBand="0" w:firstRowFirstColumn="0" w:firstRowLastColumn="0" w:lastRowFirstColumn="0" w:lastRowLastColumn="0"/>
+            </w:pPr>
+          </w:p>
+        </w:tc>
+        <w:tc>
+          <w:tcPr>
+            <w:tcW w:w="2160" w:type="dxa"/>
+          </w:tcPr>
+          <w:p>
+            <w:pPr>
+              <w:cnfStyle w:val="000000100000" w:firstRow="0" w:lastRow="0" w:firstColumn="0" w:lastColumn="0" w:oddVBand="0" w:evenVBand="0" w:oddHBand="1" w:evenHBand="0" w:firstRowFirstColumn="0" w:firstRowLastColumn="0" w:lastRowFirstColumn="0" w:lastRowLastColumn="0"/>
+            </w:pPr>
+          </w:p>
+        </w:tc>
+      </w:tr>
+      <w:tr>
+        <w:tc>
+          <w:tcPr>
+            <w:cnfStyle w:val="001000000000" w:firstRow="0" w:lastRow="0" w:firstColumn="1" w:lastColumn="0" w:oddVBand="0" w:evenVBand="0" w:oddHBand="0" w:evenHBand="0" w:firstRowFirstColumn="0" w:firstRowLastColumn="0" w:lastRowFirstColumn="0" w:lastRowLastColumn="0"/>
             <w:tcW w:w="2160" w:type="dxa"/>
           </w:tcPr>
           <w:p/>
@@ -175,12 +328,40 @@
           <w:tcPr>
             <w:tcW w:w="2160" w:type="dxa"/>
           </w:tcPr>
-          <w:p/>
+          <w:p>
+            <w:pPr>
+              <w:cnfStyle w:val="000000000000" w:firstRow="0" w:lastRow="0" w:firstColumn="0" w:lastColumn="0" w:oddVBand="0" w:evenVBand="0" w:oddHBand="0" w:evenHBand="0" w:firstRowFirstColumn="0" w:firstRowLastColumn="0" w:lastRowFirstColumn="0" w:lastRowLastColumn="0"/>
+            </w:pPr>
+          </w:p>
+        </w:tc>
+        <w:tc>
+          <w:tcPr>
+            <w:tcW w:w="2160" w:type="dxa"/>
+          </w:tcPr>
+          <w:p>
+            <w:pPr>
+              <w:cnfStyle w:val="000000000000" w:firstRow="0" w:lastRow="0" w:firstColumn="0" w:lastColumn="0" w:oddVBand="0" w:evenVBand="0" w:oddHBand="0" w:evenHBand="0" w:firstRowFirstColumn="0" w:firstRowLastColumn="0" w:lastRowFirstColumn="0" w:lastRowLastColumn="0"/>
+            </w:pPr>
+          </w:p>
+        </w:tc>
+        <w:tc>
+          <w:tcPr>
+            <w:tcW w:w="2160" w:type="dxa"/>
+          </w:tcPr>
+          <w:p>
+            <w:pPr>
+              <w:cnfStyle w:val="000000000000" w:firstRow="0" w:lastRow="0" w:firstColumn="0" w:lastColumn="0" w:oddVBand="0" w:evenVBand="0" w:oddHBand="0" w:evenHBand="0" w:firstRowFirstColumn="0" w:firstRowLastColumn="0" w:lastRowFirstColumn="0" w:lastRowLastColumn="0"/>
+            </w:pPr>
+          </w:p>
         </w:tc>
       </w:tr>
       <w:tr>
+        <w:trPr>
+          <w:cnfStyle w:val="000000100000" w:firstRow="0" w:lastRow="0" w:firstColumn="0" w:lastColumn="0" w:oddVBand="0" w:evenVBand="0" w:oddHBand="1" w:evenHBand="0" w:firstRowFirstColumn="0" w:firstRowLastColumn="0" w:lastRowFirstColumn="0" w:lastRowLastColumn="0"/>
+        </w:trPr>
         <w:tc>
           <w:tcPr>
+            <w:cnfStyle w:val="001000000000" w:firstRow="0" w:lastRow="0" w:firstColumn="1" w:lastColumn="0" w:oddVBand="0" w:evenVBand="0" w:oddHBand="0" w:evenHBand="0" w:firstRowFirstColumn="0" w:firstRowLastColumn="0" w:lastRowFirstColumn="0" w:lastRowLastColumn="0"/>
             <w:tcW w:w="2160" w:type="dxa"/>
           </w:tcPr>
           <w:p/>
@@ -189,10 +370,37 @@
           <w:tcPr>
             <w:tcW w:w="2160" w:type="dxa"/>
           </w:tcPr>
-          <w:p/>
+          <w:p>
+            <w:pPr>
+              <w:cnfStyle w:val="000000100000" w:firstRow="0" w:lastRow="0" w:firstColumn="0" w:lastColumn="0" w:oddVBand="0" w:evenVBand="0" w:oddHBand="1" w:evenHBand="0" w:firstRowFirstColumn="0" w:firstRowLastColumn="0" w:lastRowFirstColumn="0" w:lastRowLastColumn="0"/>
+            </w:pPr>
+          </w:p>
         </w:tc>
         <w:tc>
           <w:tcPr>
+            <w:tcW w:w="2160" w:type="dxa"/>
+          </w:tcPr>
+          <w:p>
+            <w:pPr>
+              <w:cnfStyle w:val="000000100000" w:firstRow="0" w:lastRow="0" w:firstColumn="0" w:lastColumn="0" w:oddVBand="0" w:evenVBand="0" w:oddHBand="1" w:evenHBand="0" w:firstRowFirstColumn="0" w:firstRowLastColumn="0" w:lastRowFirstColumn="0" w:lastRowLastColumn="0"/>
+            </w:pPr>
+          </w:p>
+        </w:tc>
+        <w:tc>
+          <w:tcPr>
+            <w:tcW w:w="2160" w:type="dxa"/>
+          </w:tcPr>
+          <w:p>
+            <w:pPr>
+              <w:cnfStyle w:val="000000100000" w:firstRow="0" w:lastRow="0" w:firstColumn="0" w:lastColumn="0" w:oddVBand="0" w:evenVBand="0" w:oddHBand="1" w:evenHBand="0" w:firstRowFirstColumn="0" w:firstRowLastColumn="0" w:lastRowFirstColumn="0" w:lastRowLastColumn="0"/>
+            </w:pPr>
+          </w:p>
+        </w:tc>
+      </w:tr>
+      <w:tr>
+        <w:tc>
+          <w:tcPr>
+            <w:cnfStyle w:val="001000000000" w:firstRow="0" w:lastRow="0" w:firstColumn="1" w:lastColumn="0" w:oddVBand="0" w:evenVBand="0" w:oddHBand="0" w:evenHBand="0" w:firstRowFirstColumn="0" w:firstRowLastColumn="0" w:lastRowFirstColumn="0" w:lastRowLastColumn="0"/>
             <w:tcW w:w="2160" w:type="dxa"/>
           </w:tcPr>
           <w:p/>
@@ -201,12 +409,40 @@
           <w:tcPr>
             <w:tcW w:w="2160" w:type="dxa"/>
           </w:tcPr>
-          <w:p/>
+          <w:p>
+            <w:pPr>
+              <w:cnfStyle w:val="000000000000" w:firstRow="0" w:lastRow="0" w:firstColumn="0" w:lastColumn="0" w:oddVBand="0" w:evenVBand="0" w:oddHBand="0" w:evenHBand="0" w:firstRowFirstColumn="0" w:firstRowLastColumn="0" w:lastRowFirstColumn="0" w:lastRowLastColumn="0"/>
+            </w:pPr>
+          </w:p>
+        </w:tc>
+        <w:tc>
+          <w:tcPr>
+            <w:tcW w:w="2160" w:type="dxa"/>
+          </w:tcPr>
+          <w:p>
+            <w:pPr>
+              <w:cnfStyle w:val="000000000000" w:firstRow="0" w:lastRow="0" w:firstColumn="0" w:lastColumn="0" w:oddVBand="0" w:evenVBand="0" w:oddHBand="0" w:evenHBand="0" w:firstRowFirstColumn="0" w:firstRowLastColumn="0" w:lastRowFirstColumn="0" w:lastRowLastColumn="0"/>
+            </w:pPr>
+          </w:p>
+        </w:tc>
+        <w:tc>
+          <w:tcPr>
+            <w:tcW w:w="2160" w:type="dxa"/>
+          </w:tcPr>
+          <w:p>
+            <w:pPr>
+              <w:cnfStyle w:val="000000000000" w:firstRow="0" w:lastRow="0" w:firstColumn="0" w:lastColumn="0" w:oddVBand="0" w:evenVBand="0" w:oddHBand="0" w:evenHBand="0" w:firstRowFirstColumn="0" w:firstRowLastColumn="0" w:lastRowFirstColumn="0" w:lastRowLastColumn="0"/>
+            </w:pPr>
+          </w:p>
         </w:tc>
       </w:tr>
       <w:tr>
+        <w:trPr>
+          <w:cnfStyle w:val="000000100000" w:firstRow="0" w:lastRow="0" w:firstColumn="0" w:lastColumn="0" w:oddVBand="0" w:evenVBand="0" w:oddHBand="1" w:evenHBand="0" w:firstRowFirstColumn="0" w:firstRowLastColumn="0" w:lastRowFirstColumn="0" w:lastRowLastColumn="0"/>
+        </w:trPr>
         <w:tc>
           <w:tcPr>
+            <w:cnfStyle w:val="001000000000" w:firstRow="0" w:lastRow="0" w:firstColumn="1" w:lastColumn="0" w:oddVBand="0" w:evenVBand="0" w:oddHBand="0" w:evenHBand="0" w:firstRowFirstColumn="0" w:firstRowLastColumn="0" w:lastRowFirstColumn="0" w:lastRowLastColumn="0"/>
             <w:tcW w:w="2160" w:type="dxa"/>
           </w:tcPr>
           <w:p/>
@@ -215,10 +451,37 @@
           <w:tcPr>
             <w:tcW w:w="2160" w:type="dxa"/>
           </w:tcPr>
-          <w:p/>
+          <w:p>
+            <w:pPr>
+              <w:cnfStyle w:val="000000100000" w:firstRow="0" w:lastRow="0" w:firstColumn="0" w:lastColumn="0" w:oddVBand="0" w:evenVBand="0" w:oddHBand="1" w:evenHBand="0" w:firstRowFirstColumn="0" w:firstRowLastColumn="0" w:lastRowFirstColumn="0" w:lastRowLastColumn="0"/>
+            </w:pPr>
+          </w:p>
         </w:tc>
         <w:tc>
           <w:tcPr>
+            <w:tcW w:w="2160" w:type="dxa"/>
+          </w:tcPr>
+          <w:p>
+            <w:pPr>
+              <w:cnfStyle w:val="000000100000" w:firstRow="0" w:lastRow="0" w:firstColumn="0" w:lastColumn="0" w:oddVBand="0" w:evenVBand="0" w:oddHBand="1" w:evenHBand="0" w:firstRowFirstColumn="0" w:firstRowLastColumn="0" w:lastRowFirstColumn="0" w:lastRowLastColumn="0"/>
+            </w:pPr>
+          </w:p>
+        </w:tc>
+        <w:tc>
+          <w:tcPr>
+            <w:tcW w:w="2160" w:type="dxa"/>
+          </w:tcPr>
+          <w:p>
+            <w:pPr>
+              <w:cnfStyle w:val="000000100000" w:firstRow="0" w:lastRow="0" w:firstColumn="0" w:lastColumn="0" w:oddVBand="0" w:evenVBand="0" w:oddHBand="1" w:evenHBand="0" w:firstRowFirstColumn="0" w:firstRowLastColumn="0" w:lastRowFirstColumn="0" w:lastRowLastColumn="0"/>
+            </w:pPr>
+          </w:p>
+        </w:tc>
+      </w:tr>
+      <w:tr>
+        <w:tc>
+          <w:tcPr>
+            <w:cnfStyle w:val="001000000000" w:firstRow="0" w:lastRow="0" w:firstColumn="1" w:lastColumn="0" w:oddVBand="0" w:evenVBand="0" w:oddHBand="0" w:evenHBand="0" w:firstRowFirstColumn="0" w:firstRowLastColumn="0" w:lastRowFirstColumn="0" w:lastRowLastColumn="0"/>
             <w:tcW w:w="2160" w:type="dxa"/>
           </w:tcPr>
           <w:p/>
@@ -227,137 +490,31 @@
           <w:tcPr>
             <w:tcW w:w="2160" w:type="dxa"/>
           </w:tcPr>
-          <w:p/>
-        </w:tc>
-      </w:tr>
-      <w:tr>
-        <w:tc>
-          <w:tcPr>
-            <w:tcW w:w="2160" w:type="dxa"/>
-          </w:tcPr>
-          <w:p/>
+          <w:p>
+            <w:pPr>
+              <w:cnfStyle w:val="000000000000" w:firstRow="0" w:lastRow="0" w:firstColumn="0" w:lastColumn="0" w:oddVBand="0" w:evenVBand="0" w:oddHBand="0" w:evenHBand="0" w:firstRowFirstColumn="0" w:firstRowLastColumn="0" w:lastRowFirstColumn="0" w:lastRowLastColumn="0"/>
+            </w:pPr>
+          </w:p>
         </w:tc>
         <w:tc>
           <w:tcPr>
             <w:tcW w:w="2160" w:type="dxa"/>
           </w:tcPr>
-          <w:p/>
+          <w:p>
+            <w:pPr>
+              <w:cnfStyle w:val="000000000000" w:firstRow="0" w:lastRow="0" w:firstColumn="0" w:lastColumn="0" w:oddVBand="0" w:evenVBand="0" w:oddHBand="0" w:evenHBand="0" w:firstRowFirstColumn="0" w:firstRowLastColumn="0" w:lastRowFirstColumn="0" w:lastRowLastColumn="0"/>
+            </w:pPr>
+          </w:p>
         </w:tc>
         <w:tc>
           <w:tcPr>
             <w:tcW w:w="2160" w:type="dxa"/>
           </w:tcPr>
-          <w:p/>
-        </w:tc>
-        <w:tc>
-          <w:tcPr>
-            <w:tcW w:w="2160" w:type="dxa"/>
-          </w:tcPr>
-          <w:p/>
-        </w:tc>
-      </w:tr>
-      <w:tr>
-        <w:tc>
-          <w:tcPr>
-            <w:tcW w:w="2160" w:type="dxa"/>
-          </w:tcPr>
-          <w:p/>
-        </w:tc>
-        <w:tc>
-          <w:tcPr>
-            <w:tcW w:w="2160" w:type="dxa"/>
-          </w:tcPr>
-          <w:p/>
-        </w:tc>
-        <w:tc>
-          <w:tcPr>
-            <w:tcW w:w="2160" w:type="dxa"/>
-          </w:tcPr>
-          <w:p/>
-        </w:tc>
-        <w:tc>
-          <w:tcPr>
-            <w:tcW w:w="2160" w:type="dxa"/>
-          </w:tcPr>
-          <w:p/>
-        </w:tc>
-      </w:tr>
-      <w:tr>
-        <w:tc>
-          <w:tcPr>
-            <w:tcW w:w="2160" w:type="dxa"/>
-          </w:tcPr>
-          <w:p/>
-        </w:tc>
-        <w:tc>
-          <w:tcPr>
-            <w:tcW w:w="2160" w:type="dxa"/>
-          </w:tcPr>
-          <w:p/>
-        </w:tc>
-        <w:tc>
-          <w:tcPr>
-            <w:tcW w:w="2160" w:type="dxa"/>
-          </w:tcPr>
-          <w:p/>
-        </w:tc>
-        <w:tc>
-          <w:tcPr>
-            <w:tcW w:w="2160" w:type="dxa"/>
-          </w:tcPr>
-          <w:p/>
-        </w:tc>
-      </w:tr>
-      <w:tr>
-        <w:tc>
-          <w:tcPr>
-            <w:tcW w:w="2160" w:type="dxa"/>
-          </w:tcPr>
-          <w:p/>
-        </w:tc>
-        <w:tc>
-          <w:tcPr>
-            <w:tcW w:w="2160" w:type="dxa"/>
-          </w:tcPr>
-          <w:p/>
-        </w:tc>
-        <w:tc>
-          <w:tcPr>
-            <w:tcW w:w="2160" w:type="dxa"/>
-          </w:tcPr>
-          <w:p/>
-        </w:tc>
-        <w:tc>
-          <w:tcPr>
-            <w:tcW w:w="2160" w:type="dxa"/>
-          </w:tcPr>
-          <w:p/>
-        </w:tc>
-      </w:tr>
-      <w:tr>
-        <w:tc>
-          <w:tcPr>
-            <w:tcW w:w="2160" w:type="dxa"/>
-          </w:tcPr>
-          <w:p/>
-        </w:tc>
-        <w:tc>
-          <w:tcPr>
-            <w:tcW w:w="2160" w:type="dxa"/>
-          </w:tcPr>
-          <w:p/>
-        </w:tc>
-        <w:tc>
-          <w:tcPr>
-            <w:tcW w:w="2160" w:type="dxa"/>
-          </w:tcPr>
-          <w:p/>
-        </w:tc>
-        <w:tc>
-          <w:tcPr>
-            <w:tcW w:w="2160" w:type="dxa"/>
-          </w:tcPr>
-          <w:p/>
+          <w:p>
+            <w:pPr>
+              <w:cnfStyle w:val="000000000000" w:firstRow="0" w:lastRow="0" w:firstColumn="0" w:lastColumn="0" w:oddVBand="0" w:evenVBand="0" w:oddHBand="0" w:evenHBand="0" w:firstRowFirstColumn="0" w:firstRowLastColumn="0" w:lastRowFirstColumn="0" w:lastRowLastColumn="0"/>
+            </w:pPr>
+          </w:p>
         </w:tc>
       </w:tr>
     </w:tbl>
@@ -368,7 +525,6 @@
         <w:pStyle w:val="Ttulo1"/>
       </w:pPr>
       <w:r>
-        <w:lastRenderedPageBreak/>
         <w:t>Observaciones del día</w:t>
       </w:r>
     </w:p>
@@ -403,6 +559,7 @@
         <w:pStyle w:val="Ttulo1"/>
       </w:pPr>
       <w:r>
+        <w:lastRenderedPageBreak/>
         <w:t>Acciones inmediatas / compromisos</w:t>
       </w:r>
     </w:p>
@@ -12031,6 +12188,112 @@
       </w:tcPr>
     </w:tblStylePr>
   </w:style>
+  <w:style w:type="table" w:styleId="Tablaconcuadrcula5oscura-nfasis3">
+    <w:name w:val="Grid Table 5 Dark Accent 3"/>
+    <w:basedOn w:val="Tablanormal"/>
+    <w:uiPriority w:val="50"/>
+    <w:rsid w:val="00C05D8D"/>
+    <w:pPr>
+      <w:spacing w:after="0" w:line="240" w:lineRule="auto"/>
+    </w:pPr>
+    <w:tblPr>
+      <w:tblStyleRowBandSize w:val="1"/>
+      <w:tblStyleColBandSize w:val="1"/>
+      <w:tblBorders>
+        <w:top w:val="single" w:sz="4" w:space="0" w:color="FFFFFF" w:themeColor="background1"/>
+        <w:left w:val="single" w:sz="4" w:space="0" w:color="FFFFFF" w:themeColor="background1"/>
+        <w:bottom w:val="single" w:sz="4" w:space="0" w:color="FFFFFF" w:themeColor="background1"/>
+        <w:right w:val="single" w:sz="4" w:space="0" w:color="FFFFFF" w:themeColor="background1"/>
+        <w:insideH w:val="single" w:sz="4" w:space="0" w:color="FFFFFF" w:themeColor="background1"/>
+        <w:insideV w:val="single" w:sz="4" w:space="0" w:color="FFFFFF" w:themeColor="background1"/>
+      </w:tblBorders>
+    </w:tblPr>
+    <w:tcPr>
+      <w:shd w:val="clear" w:color="auto" w:fill="EAF1DD" w:themeFill="accent3" w:themeFillTint="33"/>
+    </w:tcPr>
+    <w:tblStylePr w:type="firstRow">
+      <w:rPr>
+        <w:b/>
+        <w:bCs/>
+        <w:color w:val="FFFFFF" w:themeColor="background1"/>
+      </w:rPr>
+      <w:tblPr/>
+      <w:tcPr>
+        <w:tcBorders>
+          <w:top w:val="single" w:sz="4" w:space="0" w:color="FFFFFF" w:themeColor="background1"/>
+          <w:left w:val="single" w:sz="4" w:space="0" w:color="FFFFFF" w:themeColor="background1"/>
+          <w:right w:val="single" w:sz="4" w:space="0" w:color="FFFFFF" w:themeColor="background1"/>
+          <w:insideH w:val="nil"/>
+          <w:insideV w:val="nil"/>
+        </w:tcBorders>
+        <w:shd w:val="clear" w:color="auto" w:fill="9BBB59" w:themeFill="accent3"/>
+      </w:tcPr>
+    </w:tblStylePr>
+    <w:tblStylePr w:type="lastRow">
+      <w:rPr>
+        <w:b/>
+        <w:bCs/>
+        <w:color w:val="FFFFFF" w:themeColor="background1"/>
+      </w:rPr>
+      <w:tblPr/>
+      <w:tcPr>
+        <w:tcBorders>
+          <w:left w:val="single" w:sz="4" w:space="0" w:color="FFFFFF" w:themeColor="background1"/>
+          <w:bottom w:val="single" w:sz="4" w:space="0" w:color="FFFFFF" w:themeColor="background1"/>
+          <w:right w:val="single" w:sz="4" w:space="0" w:color="FFFFFF" w:themeColor="background1"/>
+          <w:insideH w:val="nil"/>
+          <w:insideV w:val="nil"/>
+        </w:tcBorders>
+        <w:shd w:val="clear" w:color="auto" w:fill="9BBB59" w:themeFill="accent3"/>
+      </w:tcPr>
+    </w:tblStylePr>
+    <w:tblStylePr w:type="firstCol">
+      <w:rPr>
+        <w:b/>
+        <w:bCs/>
+        <w:color w:val="FFFFFF" w:themeColor="background1"/>
+      </w:rPr>
+      <w:tblPr/>
+      <w:tcPr>
+        <w:tcBorders>
+          <w:top w:val="single" w:sz="4" w:space="0" w:color="FFFFFF" w:themeColor="background1"/>
+          <w:left w:val="single" w:sz="4" w:space="0" w:color="FFFFFF" w:themeColor="background1"/>
+          <w:bottom w:val="single" w:sz="4" w:space="0" w:color="FFFFFF" w:themeColor="background1"/>
+          <w:insideV w:val="nil"/>
+        </w:tcBorders>
+        <w:shd w:val="clear" w:color="auto" w:fill="9BBB59" w:themeFill="accent3"/>
+      </w:tcPr>
+    </w:tblStylePr>
+    <w:tblStylePr w:type="lastCol">
+      <w:rPr>
+        <w:b/>
+        <w:bCs/>
+        <w:color w:val="FFFFFF" w:themeColor="background1"/>
+      </w:rPr>
+      <w:tblPr/>
+      <w:tcPr>
+        <w:tcBorders>
+          <w:top w:val="single" w:sz="4" w:space="0" w:color="FFFFFF" w:themeColor="background1"/>
+          <w:bottom w:val="single" w:sz="4" w:space="0" w:color="FFFFFF" w:themeColor="background1"/>
+          <w:right w:val="single" w:sz="4" w:space="0" w:color="FFFFFF" w:themeColor="background1"/>
+          <w:insideV w:val="nil"/>
+        </w:tcBorders>
+        <w:shd w:val="clear" w:color="auto" w:fill="9BBB59" w:themeFill="accent3"/>
+      </w:tcPr>
+    </w:tblStylePr>
+    <w:tblStylePr w:type="band1Vert">
+      <w:tblPr/>
+      <w:tcPr>
+        <w:shd w:val="clear" w:color="auto" w:fill="D6E3BC" w:themeFill="accent3" w:themeFillTint="66"/>
+      </w:tcPr>
+    </w:tblStylePr>
+    <w:tblStylePr w:type="band1Horz">
+      <w:tblPr/>
+      <w:tcPr>
+        <w:shd w:val="clear" w:color="auto" w:fill="D6E3BC" w:themeFill="accent3" w:themeFillTint="66"/>
+      </w:tcPr>
+    </w:tblStylePr>
+  </w:style>
 </w:styles>
 </file>
 

</xml_diff>